<commit_message>
Updated use case specification document
</commit_message>
<xml_diff>
--- a/docs/UseCaseSpecification.docx
+++ b/docs/UseCaseSpecification.docx
@@ -569,6 +569,20 @@
     <w:p>
       <w:pPr>
         <w:spacing w:after="160" w:line="301.09090909090907" w:lineRule="auto"/>
+        <w:ind w:firstLine="720"/>
+        <w:rPr>
+          <w:rFonts w:ascii="Times New Roman" w:cs="Times New Roman" w:eastAsia="Times New Roman" w:hAnsi="Times New Roman"/>
+        </w:rPr>
+      </w:pPr>
+      <w:r>
+        <w:rPr>
+          <w:rtl w:val="0"/>
+        </w:rPr>
+      </w:r>
+    </w:p>
+    <w:p>
+      <w:pPr>
+        <w:spacing w:after="160" w:line="301.09090909090907" w:lineRule="auto"/>
         <w:rPr>
           <w:rFonts w:ascii="Times New Roman" w:cs="Times New Roman" w:eastAsia="Times New Roman" w:hAnsi="Times New Roman"/>
           <w:color w:val="45b0e1"/>
@@ -623,7 +637,7 @@
           <w:rFonts w:ascii="Times New Roman" w:cs="Times New Roman" w:eastAsia="Times New Roman" w:hAnsi="Times New Roman"/>
           <w:rtl w:val="0"/>
         </w:rPr>
-        <w:t xml:space="preserve">1) Enter keywords/filters </w:t>
+        <w:t xml:space="preserve">1) Enter keywords</w:t>
       </w:r>
     </w:p>
     <w:p>
@@ -657,7 +671,7 @@
           <w:rFonts w:ascii="Times New Roman" w:cs="Times New Roman" w:eastAsia="Times New Roman" w:hAnsi="Times New Roman"/>
           <w:rtl w:val="0"/>
         </w:rPr>
-        <w:t xml:space="preserve">A1) Filter/sort by availability </w:t>
+        <w:t xml:space="preserve">A1) Sort by availability </w:t>
         <w:br w:type="textWrapping"/>
         <w:t xml:space="preserve">Exceptions:</w:t>
       </w:r>
@@ -755,6 +769,102 @@
         </w:rPr>
         <w:t xml:space="preserve">2) System loads and displays record</w:t>
         <w:br w:type="textWrapping"/>
+        <w:t xml:space="preserve">Exceptions:</w:t>
+      </w:r>
+    </w:p>
+    <w:p>
+      <w:pPr>
+        <w:spacing w:after="160" w:line="301.09090909090907" w:lineRule="auto"/>
+        <w:ind w:firstLine="720"/>
+        <w:rPr>
+          <w:rFonts w:ascii="Times New Roman" w:cs="Times New Roman" w:eastAsia="Times New Roman" w:hAnsi="Times New Roman"/>
+        </w:rPr>
+      </w:pPr>
+      <w:r>
+        <w:rPr>
+          <w:rFonts w:ascii="Times New Roman" w:cs="Times New Roman" w:eastAsia="Times New Roman" w:hAnsi="Times New Roman"/>
+          <w:rtl w:val="0"/>
+        </w:rPr>
+        <w:t xml:space="preserve">E1) Record not found </w:t>
+        <w:br w:type="textWrapping"/>
+        <w:t xml:space="preserve">Related Use Cases: UC-HOLD-01 Place Hold, UC-LOAN-01 checkout </w:t>
+      </w:r>
+    </w:p>
+    <w:p>
+      <w:pPr>
+        <w:spacing w:after="160" w:line="301.09090909090907" w:lineRule="auto"/>
+        <w:rPr>
+          <w:rFonts w:ascii="Times New Roman" w:cs="Times New Roman" w:eastAsia="Times New Roman" w:hAnsi="Times New Roman"/>
+          <w:color w:val="45b0e1"/>
+        </w:rPr>
+      </w:pPr>
+      <w:r>
+        <w:rPr>
+          <w:rFonts w:ascii="Times New Roman" w:cs="Times New Roman" w:eastAsia="Times New Roman" w:hAnsi="Times New Roman"/>
+          <w:color w:val="45b0e1"/>
+          <w:rtl w:val="0"/>
+        </w:rPr>
+        <w:t xml:space="preserve">UC-LOAN-01 – Checkout Item </w:t>
+      </w:r>
+    </w:p>
+    <w:p>
+      <w:pPr>
+        <w:spacing w:after="160" w:line="301.09090909090907" w:lineRule="auto"/>
+        <w:rPr>
+          <w:rFonts w:ascii="Times New Roman" w:cs="Times New Roman" w:eastAsia="Times New Roman" w:hAnsi="Times New Roman"/>
+        </w:rPr>
+      </w:pPr>
+      <w:r>
+        <w:rPr>
+          <w:rFonts w:ascii="Times New Roman" w:cs="Times New Roman" w:eastAsia="Times New Roman" w:hAnsi="Times New Roman"/>
+          <w:rtl w:val="0"/>
+        </w:rPr>
+        <w:t xml:space="preserve">Use Case ID:  UC-LOAN-01</w:t>
+        <w:br w:type="textWrapping"/>
+        <w:t xml:space="preserve">Use Case Name: Checkout Item </w:t>
+        <w:br w:type="textWrapping"/>
+        <w:t xml:space="preserve">Relevant Requirements: 3(Loans), 4(Security) </w:t>
+        <w:br w:type="textWrapping"/>
+        <w:t xml:space="preserve">Primary Actor: Member </w:t>
+        <w:br w:type="textWrapping"/>
+        <w:t xml:space="preserve">Pre-conditions: Logged in; item available; under loan limit </w:t>
+        <w:br w:type="textWrapping"/>
+        <w:t xml:space="preserve">post-conditions: Loan record written, due date set; item marked out </w:t>
+        <w:br w:type="textWrapping"/>
+        <w:t xml:space="preserve">Basic Flow or Main Scenario: </w:t>
+      </w:r>
+    </w:p>
+    <w:p>
+      <w:pPr>
+        <w:spacing w:after="160" w:line="301.09090909090907" w:lineRule="auto"/>
+        <w:ind w:firstLine="720"/>
+        <w:rPr>
+          <w:rFonts w:ascii="Times New Roman" w:cs="Times New Roman" w:eastAsia="Times New Roman" w:hAnsi="Times New Roman"/>
+        </w:rPr>
+      </w:pPr>
+      <w:r>
+        <w:rPr>
+          <w:rFonts w:ascii="Times New Roman" w:cs="Times New Roman" w:eastAsia="Times New Roman" w:hAnsi="Times New Roman"/>
+          <w:rtl w:val="0"/>
+        </w:rPr>
+        <w:t xml:space="preserve">1)Click Checkout </w:t>
+      </w:r>
+    </w:p>
+    <w:p>
+      <w:pPr>
+        <w:spacing w:after="160" w:line="301.09090909090907" w:lineRule="auto"/>
+        <w:ind w:firstLine="720"/>
+        <w:rPr>
+          <w:rFonts w:ascii="Times New Roman" w:cs="Times New Roman" w:eastAsia="Times New Roman" w:hAnsi="Times New Roman"/>
+        </w:rPr>
+      </w:pPr>
+      <w:r>
+        <w:rPr>
+          <w:rFonts w:ascii="Times New Roman" w:cs="Times New Roman" w:eastAsia="Times New Roman" w:hAnsi="Times New Roman"/>
+          <w:rtl w:val="0"/>
+        </w:rPr>
+        <w:t xml:space="preserve">2) System validates and writes loan + updates inventory. </w:t>
+        <w:br w:type="textWrapping"/>
         <w:t xml:space="preserve">Extensions or Alternate Flows: </w:t>
       </w:r>
     </w:p>
@@ -771,7 +881,7 @@
           <w:rFonts w:ascii="Times New Roman" w:cs="Times New Roman" w:eastAsia="Times New Roman" w:hAnsi="Times New Roman"/>
           <w:rtl w:val="0"/>
         </w:rPr>
-        <w:t xml:space="preserve">A1) Show related items </w:t>
+        <w:t xml:space="preserve">A1) If holds exist -&gt; cannot checkout </w:t>
         <w:br w:type="textWrapping"/>
         <w:t xml:space="preserve">Exceptions:</w:t>
       </w:r>
@@ -789,51 +899,74 @@
           <w:rFonts w:ascii="Times New Roman" w:cs="Times New Roman" w:eastAsia="Times New Roman" w:hAnsi="Times New Roman"/>
           <w:rtl w:val="0"/>
         </w:rPr>
-        <w:t xml:space="preserve">E1) Record not found </w:t>
-        <w:br w:type="textWrapping"/>
-        <w:t xml:space="preserve">Related Use Cases: UC-HOLD-01 Place Hold, UC-LOAN-01 checkout </w:t>
-      </w:r>
-    </w:p>
-    <w:p>
-      <w:pPr>
-        <w:spacing w:after="160" w:line="301.09090909090907" w:lineRule="auto"/>
-        <w:rPr>
-          <w:rFonts w:ascii="Times New Roman" w:cs="Times New Roman" w:eastAsia="Times New Roman" w:hAnsi="Times New Roman"/>
-          <w:color w:val="45b0e1"/>
-        </w:rPr>
-      </w:pPr>
-      <w:r>
-        <w:rPr>
-          <w:rFonts w:ascii="Times New Roman" w:cs="Times New Roman" w:eastAsia="Times New Roman" w:hAnsi="Times New Roman"/>
-          <w:color w:val="45b0e1"/>
-          <w:rtl w:val="0"/>
-        </w:rPr>
-        <w:t xml:space="preserve">UC-LOAN-01 – Checkout Item </w:t>
-      </w:r>
-    </w:p>
-    <w:p>
-      <w:pPr>
-        <w:spacing w:after="160" w:line="301.09090909090907" w:lineRule="auto"/>
-        <w:rPr>
-          <w:rFonts w:ascii="Times New Roman" w:cs="Times New Roman" w:eastAsia="Times New Roman" w:hAnsi="Times New Roman"/>
-        </w:rPr>
-      </w:pPr>
-      <w:r>
-        <w:rPr>
-          <w:rFonts w:ascii="Times New Roman" w:cs="Times New Roman" w:eastAsia="Times New Roman" w:hAnsi="Times New Roman"/>
-          <w:rtl w:val="0"/>
-        </w:rPr>
-        <w:t xml:space="preserve">Use Case ID:  UC-LOAN-01</w:t>
-        <w:br w:type="textWrapping"/>
-        <w:t xml:space="preserve">Use Case Name: Checkout Item </w:t>
-        <w:br w:type="textWrapping"/>
-        <w:t xml:space="preserve">Relevant Requirements: 3(Loans), 4(Security) </w:t>
+        <w:t xml:space="preserve">E1) Not available </w:t>
+      </w:r>
+    </w:p>
+    <w:p>
+      <w:pPr>
+        <w:spacing w:after="160" w:line="301.09090909090907" w:lineRule="auto"/>
+        <w:ind w:firstLine="720"/>
+        <w:rPr>
+          <w:rFonts w:ascii="Times New Roman" w:cs="Times New Roman" w:eastAsia="Times New Roman" w:hAnsi="Times New Roman"/>
+        </w:rPr>
+      </w:pPr>
+      <w:r>
+        <w:rPr>
+          <w:rFonts w:ascii="Times New Roman" w:cs="Times New Roman" w:eastAsia="Times New Roman" w:hAnsi="Times New Roman"/>
+          <w:rtl w:val="0"/>
+        </w:rPr>
+        <w:t xml:space="preserve">E2) Write failure </w:t>
+        <w:br w:type="textWrapping"/>
+        <w:t xml:space="preserve">Related Use Cases: UC-LOAN-03 Renew, UC-LOAN-02 Return </w:t>
+      </w:r>
+    </w:p>
+    <w:p>
+      <w:pPr>
+        <w:spacing w:after="160" w:line="301.09090909090907" w:lineRule="auto"/>
+        <w:rPr>
+          <w:rFonts w:ascii="Times New Roman" w:cs="Times New Roman" w:eastAsia="Times New Roman" w:hAnsi="Times New Roman"/>
+          <w:color w:val="45b0e1"/>
+        </w:rPr>
+      </w:pPr>
+      <w:r>
+        <w:rPr>
+          <w:rFonts w:ascii="Times New Roman" w:cs="Times New Roman" w:eastAsia="Times New Roman" w:hAnsi="Times New Roman"/>
+          <w:rtl w:val="0"/>
+        </w:rPr>
+        <w:t xml:space="preserve"> </w:t>
+      </w:r>
+      <w:r>
+        <w:rPr>
+          <w:rFonts w:ascii="Times New Roman" w:cs="Times New Roman" w:eastAsia="Times New Roman" w:hAnsi="Times New Roman"/>
+          <w:color w:val="45b0e1"/>
+          <w:rtl w:val="0"/>
+        </w:rPr>
+        <w:t xml:space="preserve">UC-LOAN-02 – Return item </w:t>
+      </w:r>
+    </w:p>
+    <w:p>
+      <w:pPr>
+        <w:spacing w:after="160" w:line="301.09090909090907" w:lineRule="auto"/>
+        <w:rPr>
+          <w:rFonts w:ascii="Times New Roman" w:cs="Times New Roman" w:eastAsia="Times New Roman" w:hAnsi="Times New Roman"/>
+        </w:rPr>
+      </w:pPr>
+      <w:r>
+        <w:rPr>
+          <w:rFonts w:ascii="Times New Roman" w:cs="Times New Roman" w:eastAsia="Times New Roman" w:hAnsi="Times New Roman"/>
+          <w:rtl w:val="0"/>
+        </w:rPr>
+        <w:t xml:space="preserve">Use Case ID: UC-LOAN-02</w:t>
+        <w:br w:type="textWrapping"/>
+        <w:t xml:space="preserve">Use Case Name: Return item </w:t>
+        <w:br w:type="textWrapping"/>
+        <w:t xml:space="preserve">Relevant Requirements: 3(Return), 4(Security)</w:t>
         <w:br w:type="textWrapping"/>
         <w:t xml:space="preserve">Primary Actor: Member </w:t>
         <w:br w:type="textWrapping"/>
-        <w:t xml:space="preserve">Pre-conditions: Logged in; item available; under loan limit </w:t>
-        <w:br w:type="textWrapping"/>
-        <w:t xml:space="preserve">post-conditions: Loan record written, due date set; item marked out </w:t>
+        <w:t xml:space="preserve">Pre-conditions: Logged in; active loan exists </w:t>
+        <w:br w:type="textWrapping"/>
+        <w:t xml:space="preserve">post-conditions: Loan closed; inventory updated; potential fine calculated</w:t>
         <w:br w:type="textWrapping"/>
         <w:t xml:space="preserve">Basic Flow or Main Scenario: </w:t>
       </w:r>
@@ -851,23 +984,23 @@
           <w:rFonts w:ascii="Times New Roman" w:cs="Times New Roman" w:eastAsia="Times New Roman" w:hAnsi="Times New Roman"/>
           <w:rtl w:val="0"/>
         </w:rPr>
-        <w:t xml:space="preserve">1)Click Checkout </w:t>
-      </w:r>
-    </w:p>
-    <w:p>
-      <w:pPr>
-        <w:spacing w:after="160" w:line="301.09090909090907" w:lineRule="auto"/>
-        <w:ind w:firstLine="720"/>
-        <w:rPr>
-          <w:rFonts w:ascii="Times New Roman" w:cs="Times New Roman" w:eastAsia="Times New Roman" w:hAnsi="Times New Roman"/>
-        </w:rPr>
-      </w:pPr>
-      <w:r>
-        <w:rPr>
-          <w:rFonts w:ascii="Times New Roman" w:cs="Times New Roman" w:eastAsia="Times New Roman" w:hAnsi="Times New Roman"/>
-          <w:rtl w:val="0"/>
-        </w:rPr>
-        <w:t xml:space="preserve">2) System validates and writes loan + updates inventory. </w:t>
+        <w:t xml:space="preserve">1)Select return </w:t>
+      </w:r>
+    </w:p>
+    <w:p>
+      <w:pPr>
+        <w:spacing w:after="160" w:line="301.09090909090907" w:lineRule="auto"/>
+        <w:ind w:firstLine="720"/>
+        <w:rPr>
+          <w:rFonts w:ascii="Times New Roman" w:cs="Times New Roman" w:eastAsia="Times New Roman" w:hAnsi="Times New Roman"/>
+        </w:rPr>
+      </w:pPr>
+      <w:r>
+        <w:rPr>
+          <w:rFonts w:ascii="Times New Roman" w:cs="Times New Roman" w:eastAsia="Times New Roman" w:hAnsi="Times New Roman"/>
+          <w:rtl w:val="0"/>
+        </w:rPr>
+        <w:t xml:space="preserve">2)System closes loan, updates item, evaluates fine</w:t>
         <w:br w:type="textWrapping"/>
         <w:t xml:space="preserve">Extensions or Alternate Flows: </w:t>
       </w:r>
@@ -885,7 +1018,7 @@
           <w:rFonts w:ascii="Times New Roman" w:cs="Times New Roman" w:eastAsia="Times New Roman" w:hAnsi="Times New Roman"/>
           <w:rtl w:val="0"/>
         </w:rPr>
-        <w:t xml:space="preserve">A1) If holds exist -&gt; cannot checkout </w:t>
+        <w:t xml:space="preserve">A1) Auto-notify next user in hold queue </w:t>
         <w:br w:type="textWrapping"/>
         <w:t xml:space="preserve">Exceptions:</w:t>
       </w:r>
@@ -903,7 +1036,7 @@
           <w:rFonts w:ascii="Times New Roman" w:cs="Times New Roman" w:eastAsia="Times New Roman" w:hAnsi="Times New Roman"/>
           <w:rtl w:val="0"/>
         </w:rPr>
-        <w:t xml:space="preserve">E1) Not available </w:t>
+        <w:t xml:space="preserve">E1) No matching loan</w:t>
       </w:r>
     </w:p>
     <w:p>
@@ -921,7 +1054,7 @@
         </w:rPr>
         <w:t xml:space="preserve">E2) Write failure </w:t>
         <w:br w:type="textWrapping"/>
-        <w:t xml:space="preserve">Related Use Cases: UC-LOAN-03 Renew, UC-LOAN-02 Return </w:t>
+        <w:t xml:space="preserve">Related Use Cases: US-FEE-02 Assess fine, UC-FEE-01 Pay Fine </w:t>
       </w:r>
     </w:p>
     <w:p>
@@ -945,32 +1078,32 @@
           <w:color w:val="45b0e1"/>
           <w:rtl w:val="0"/>
         </w:rPr>
-        <w:t xml:space="preserve">UC-LOAN-02 – Return item </w:t>
-      </w:r>
-    </w:p>
-    <w:p>
-      <w:pPr>
-        <w:spacing w:after="160" w:line="301.09090909090907" w:lineRule="auto"/>
-        <w:rPr>
-          <w:rFonts w:ascii="Times New Roman" w:cs="Times New Roman" w:eastAsia="Times New Roman" w:hAnsi="Times New Roman"/>
-        </w:rPr>
-      </w:pPr>
-      <w:r>
-        <w:rPr>
-          <w:rFonts w:ascii="Times New Roman" w:cs="Times New Roman" w:eastAsia="Times New Roman" w:hAnsi="Times New Roman"/>
-          <w:rtl w:val="0"/>
-        </w:rPr>
-        <w:t xml:space="preserve">Use Case ID: UC-LOAN-02</w:t>
-        <w:br w:type="textWrapping"/>
-        <w:t xml:space="preserve">Use Case Name: Return item </w:t>
-        <w:br w:type="textWrapping"/>
-        <w:t xml:space="preserve">Relevant Requirements: 3(Return), 4(Security)</w:t>
+        <w:t xml:space="preserve">UC-HOLD-01 – Place hold </w:t>
+      </w:r>
+    </w:p>
+    <w:p>
+      <w:pPr>
+        <w:spacing w:after="160" w:line="301.09090909090907" w:lineRule="auto"/>
+        <w:rPr>
+          <w:rFonts w:ascii="Times New Roman" w:cs="Times New Roman" w:eastAsia="Times New Roman" w:hAnsi="Times New Roman"/>
+        </w:rPr>
+      </w:pPr>
+      <w:r>
+        <w:rPr>
+          <w:rFonts w:ascii="Times New Roman" w:cs="Times New Roman" w:eastAsia="Times New Roman" w:hAnsi="Times New Roman"/>
+          <w:rtl w:val="0"/>
+        </w:rPr>
+        <w:t xml:space="preserve">Use Case ID: UC-HOLD-01 </w:t>
+        <w:br w:type="textWrapping"/>
+        <w:t xml:space="preserve">Use Case Name: Place hold </w:t>
+        <w:br w:type="textWrapping"/>
+        <w:t xml:space="preserve">Relevant Requirements: 3(Holds)</w:t>
         <w:br w:type="textWrapping"/>
         <w:t xml:space="preserve">Primary Actor: Member </w:t>
         <w:br w:type="textWrapping"/>
-        <w:t xml:space="preserve">Pre-conditions: Logged in; active loan exists </w:t>
-        <w:br w:type="textWrapping"/>
-        <w:t xml:space="preserve">post-conditions: Loan closed; inventory updated; potential fine calculated</w:t>
+        <w:t xml:space="preserve">Pre-conditions: logged in; item not currently available </w:t>
+        <w:br w:type="textWrapping"/>
+        <w:t xml:space="preserve">post-conditions: Hold entry created: user queued </w:t>
         <w:br w:type="textWrapping"/>
         <w:t xml:space="preserve">Basic Flow or Main Scenario: </w:t>
       </w:r>
@@ -988,23 +1121,23 @@
           <w:rFonts w:ascii="Times New Roman" w:cs="Times New Roman" w:eastAsia="Times New Roman" w:hAnsi="Times New Roman"/>
           <w:rtl w:val="0"/>
         </w:rPr>
-        <w:t xml:space="preserve">1)Select return </w:t>
-      </w:r>
-    </w:p>
-    <w:p>
-      <w:pPr>
-        <w:spacing w:after="160" w:line="301.09090909090907" w:lineRule="auto"/>
-        <w:ind w:firstLine="720"/>
-        <w:rPr>
-          <w:rFonts w:ascii="Times New Roman" w:cs="Times New Roman" w:eastAsia="Times New Roman" w:hAnsi="Times New Roman"/>
-        </w:rPr>
-      </w:pPr>
-      <w:r>
-        <w:rPr>
-          <w:rFonts w:ascii="Times New Roman" w:cs="Times New Roman" w:eastAsia="Times New Roman" w:hAnsi="Times New Roman"/>
-          <w:rtl w:val="0"/>
-        </w:rPr>
-        <w:t xml:space="preserve">2)System closes loan, updates item, evaluates fine</w:t>
+        <w:t xml:space="preserve">1) Click Place Hold</w:t>
+      </w:r>
+    </w:p>
+    <w:p>
+      <w:pPr>
+        <w:spacing w:after="160" w:line="301.09090909090907" w:lineRule="auto"/>
+        <w:ind w:firstLine="720"/>
+        <w:rPr>
+          <w:rFonts w:ascii="Times New Roman" w:cs="Times New Roman" w:eastAsia="Times New Roman" w:hAnsi="Times New Roman"/>
+        </w:rPr>
+      </w:pPr>
+      <w:r>
+        <w:rPr>
+          <w:rFonts w:ascii="Times New Roman" w:cs="Times New Roman" w:eastAsia="Times New Roman" w:hAnsi="Times New Roman"/>
+          <w:rtl w:val="0"/>
+        </w:rPr>
+        <w:t xml:space="preserve">2) System appends to hold CSV; shows position </w:t>
         <w:br w:type="textWrapping"/>
         <w:t xml:space="preserve">Extensions or Alternate Flows: </w:t>
       </w:r>
@@ -1022,7 +1155,7 @@
           <w:rFonts w:ascii="Times New Roman" w:cs="Times New Roman" w:eastAsia="Times New Roman" w:hAnsi="Times New Roman"/>
           <w:rtl w:val="0"/>
         </w:rPr>
-        <w:t xml:space="preserve">A1) Auto-notify next user in hold queue </w:t>
+        <w:t xml:space="preserve">A1) Auto-cancel if not checked out within window when hold available</w:t>
         <w:br w:type="textWrapping"/>
         <w:t xml:space="preserve">Exceptions:</w:t>
       </w:r>
@@ -1040,7 +1173,7 @@
           <w:rFonts w:ascii="Times New Roman" w:cs="Times New Roman" w:eastAsia="Times New Roman" w:hAnsi="Times New Roman"/>
           <w:rtl w:val="0"/>
         </w:rPr>
-        <w:t xml:space="preserve">E1) No matching loan</w:t>
+        <w:t xml:space="preserve">E1) Duplicate hold</w:t>
       </w:r>
     </w:p>
     <w:p>
@@ -1058,7 +1191,122 @@
         </w:rPr>
         <w:t xml:space="preserve">E2) Write failure </w:t>
         <w:br w:type="textWrapping"/>
-        <w:t xml:space="preserve">Related Use Cases: US-FEE-02 Assess fine, UC-FEE-01 Pay Fine </w:t>
+        <w:t xml:space="preserve">Related Use Cases: UC-HOLD-02 Cancel Hold </w:t>
+      </w:r>
+    </w:p>
+    <w:p>
+      <w:pPr>
+        <w:spacing w:after="160" w:line="301.09090909090907" w:lineRule="auto"/>
+        <w:ind w:firstLine="20"/>
+        <w:rPr>
+          <w:rFonts w:ascii="Times New Roman" w:cs="Times New Roman" w:eastAsia="Times New Roman" w:hAnsi="Times New Roman"/>
+          <w:color w:val="45b0e1"/>
+        </w:rPr>
+      </w:pPr>
+      <w:r>
+        <w:rPr>
+          <w:rFonts w:ascii="Times New Roman" w:cs="Times New Roman" w:eastAsia="Times New Roman" w:hAnsi="Times New Roman"/>
+          <w:color w:val="45b0e1"/>
+          <w:rtl w:val="0"/>
+        </w:rPr>
+        <w:t xml:space="preserve">UC-HOLD-02 – Cancel Hold </w:t>
+      </w:r>
+    </w:p>
+    <w:p>
+      <w:pPr>
+        <w:spacing w:after="160" w:line="301.09090909090907" w:lineRule="auto"/>
+        <w:rPr>
+          <w:rFonts w:ascii="Times New Roman" w:cs="Times New Roman" w:eastAsia="Times New Roman" w:hAnsi="Times New Roman"/>
+        </w:rPr>
+      </w:pPr>
+      <w:r>
+        <w:rPr>
+          <w:rFonts w:ascii="Times New Roman" w:cs="Times New Roman" w:eastAsia="Times New Roman" w:hAnsi="Times New Roman"/>
+          <w:rtl w:val="0"/>
+        </w:rPr>
+        <w:t xml:space="preserve">Use Case ID: UC-HOLD-02 </w:t>
+        <w:br w:type="textWrapping"/>
+        <w:t xml:space="preserve">Use Case Name: Cancel Hold</w:t>
+        <w:br w:type="textWrapping"/>
+        <w:t xml:space="preserve">Relevant Requirements: 3(Holds)</w:t>
+        <w:br w:type="textWrapping"/>
+        <w:t xml:space="preserve">Primary Actor: Member </w:t>
+        <w:br w:type="textWrapping"/>
+        <w:t xml:space="preserve">Pre-conditions: logged in; active hold exists </w:t>
+        <w:br w:type="textWrapping"/>
+        <w:t xml:space="preserve">post-conditions: Hold removed; queue updated </w:t>
+        <w:br w:type="textWrapping"/>
+        <w:t xml:space="preserve">Basic Flow or Main Scenario: </w:t>
+      </w:r>
+    </w:p>
+    <w:p>
+      <w:pPr>
+        <w:spacing w:after="160" w:line="301.09090909090907" w:lineRule="auto"/>
+        <w:ind w:firstLine="720"/>
+        <w:rPr>
+          <w:rFonts w:ascii="Times New Roman" w:cs="Times New Roman" w:eastAsia="Times New Roman" w:hAnsi="Times New Roman"/>
+        </w:rPr>
+      </w:pPr>
+      <w:r>
+        <w:rPr>
+          <w:rFonts w:ascii="Times New Roman" w:cs="Times New Roman" w:eastAsia="Times New Roman" w:hAnsi="Times New Roman"/>
+          <w:rtl w:val="0"/>
+        </w:rPr>
+        <w:t xml:space="preserve">1)Select “Cancel Active Hold”</w:t>
+      </w:r>
+    </w:p>
+    <w:p>
+      <w:pPr>
+        <w:spacing w:after="160" w:line="301.09090909090907" w:lineRule="auto"/>
+        <w:ind w:firstLine="720"/>
+        <w:rPr>
+          <w:rFonts w:ascii="Times New Roman" w:cs="Times New Roman" w:eastAsia="Times New Roman" w:hAnsi="Times New Roman"/>
+        </w:rPr>
+      </w:pPr>
+      <w:r>
+        <w:rPr>
+          <w:rFonts w:ascii="Times New Roman" w:cs="Times New Roman" w:eastAsia="Times New Roman" w:hAnsi="Times New Roman"/>
+          <w:rtl w:val="0"/>
+        </w:rPr>
+        <w:t xml:space="preserve">2) System deletes entry and shifts queue </w:t>
+        <w:br w:type="textWrapping"/>
+        <w:t xml:space="preserve">Extensions or Alternate Flows: </w:t>
+      </w:r>
+    </w:p>
+    <w:p>
+      <w:pPr>
+        <w:spacing w:after="160" w:line="301.09090909090907" w:lineRule="auto"/>
+        <w:ind w:firstLine="720"/>
+        <w:rPr>
+          <w:rFonts w:ascii="Times New Roman" w:cs="Times New Roman" w:eastAsia="Times New Roman" w:hAnsi="Times New Roman"/>
+        </w:rPr>
+      </w:pPr>
+      <w:r>
+        <w:rPr>
+          <w:rFonts w:ascii="Times New Roman" w:cs="Times New Roman" w:eastAsia="Times New Roman" w:hAnsi="Times New Roman"/>
+          <w:rtl w:val="0"/>
+        </w:rPr>
+        <w:t xml:space="preserve">A1) Notify next user if needed </w:t>
+        <w:br w:type="textWrapping"/>
+        <w:t xml:space="preserve">Exceptions:</w:t>
+      </w:r>
+    </w:p>
+    <w:p>
+      <w:pPr>
+        <w:spacing w:after="160" w:line="301.09090909090907" w:lineRule="auto"/>
+        <w:ind w:firstLine="720"/>
+        <w:rPr>
+          <w:rFonts w:ascii="Times New Roman" w:cs="Times New Roman" w:eastAsia="Times New Roman" w:hAnsi="Times New Roman"/>
+        </w:rPr>
+      </w:pPr>
+      <w:r>
+        <w:rPr>
+          <w:rFonts w:ascii="Times New Roman" w:cs="Times New Roman" w:eastAsia="Times New Roman" w:hAnsi="Times New Roman"/>
+          <w:rtl w:val="0"/>
+        </w:rPr>
+        <w:t xml:space="preserve">E1) Hold not found </w:t>
+        <w:br w:type="textWrapping"/>
+        <w:t xml:space="preserve">Related Use Cases: UC-HOLD-01 Place Hold </w:t>
       </w:r>
     </w:p>
     <w:p>
@@ -1082,32 +1330,32 @@
           <w:color w:val="45b0e1"/>
           <w:rtl w:val="0"/>
         </w:rPr>
-        <w:t xml:space="preserve">UC-HOLD-01 – Place hold </w:t>
-      </w:r>
-    </w:p>
-    <w:p>
-      <w:pPr>
-        <w:spacing w:after="160" w:line="301.09090909090907" w:lineRule="auto"/>
-        <w:rPr>
-          <w:rFonts w:ascii="Times New Roman" w:cs="Times New Roman" w:eastAsia="Times New Roman" w:hAnsi="Times New Roman"/>
-        </w:rPr>
-      </w:pPr>
-      <w:r>
-        <w:rPr>
-          <w:rFonts w:ascii="Times New Roman" w:cs="Times New Roman" w:eastAsia="Times New Roman" w:hAnsi="Times New Roman"/>
-          <w:rtl w:val="0"/>
-        </w:rPr>
-        <w:t xml:space="preserve">Use Case ID: UC-HOLD-01 </w:t>
-        <w:br w:type="textWrapping"/>
-        <w:t xml:space="preserve">Use Case Name: Place hold </w:t>
-        <w:br w:type="textWrapping"/>
-        <w:t xml:space="preserve">Relevant Requirements: 3(Holds)</w:t>
+        <w:t xml:space="preserve">UC-HIST-01 – View Loan History </w:t>
+      </w:r>
+    </w:p>
+    <w:p>
+      <w:pPr>
+        <w:spacing w:after="160" w:line="301.09090909090907" w:lineRule="auto"/>
+        <w:rPr>
+          <w:rFonts w:ascii="Times New Roman" w:cs="Times New Roman" w:eastAsia="Times New Roman" w:hAnsi="Times New Roman"/>
+        </w:rPr>
+      </w:pPr>
+      <w:r>
+        <w:rPr>
+          <w:rFonts w:ascii="Times New Roman" w:cs="Times New Roman" w:eastAsia="Times New Roman" w:hAnsi="Times New Roman"/>
+          <w:rtl w:val="0"/>
+        </w:rPr>
+        <w:t xml:space="preserve">Use Case ID: UC-HIST-01 </w:t>
+        <w:br w:type="textWrapping"/>
+        <w:t xml:space="preserve">Use Case Name: View Loan History </w:t>
+        <w:br w:type="textWrapping"/>
+        <w:t xml:space="preserve">Relevant Requirements: 3(History), 4(Privacy) </w:t>
         <w:br w:type="textWrapping"/>
         <w:t xml:space="preserve">Primary Actor: Member </w:t>
         <w:br w:type="textWrapping"/>
-        <w:t xml:space="preserve">Pre-conditions: logged in; item not currently available </w:t>
-        <w:br w:type="textWrapping"/>
-        <w:t xml:space="preserve">post-conditions: Hold entry created: user queued </w:t>
+        <w:t xml:space="preserve">Pre-conditions: logged in </w:t>
+        <w:br w:type="textWrapping"/>
+        <w:t xml:space="preserve">post-conditions: Past Loans displayed </w:t>
         <w:br w:type="textWrapping"/>
         <w:t xml:space="preserve">Basic Flow or Main Scenario: </w:t>
       </w:r>
@@ -1125,38 +1373,23 @@
           <w:rFonts w:ascii="Times New Roman" w:cs="Times New Roman" w:eastAsia="Times New Roman" w:hAnsi="Times New Roman"/>
           <w:rtl w:val="0"/>
         </w:rPr>
-        <w:t xml:space="preserve">1) Click Place Hold</w:t>
-      </w:r>
-    </w:p>
-    <w:p>
-      <w:pPr>
-        <w:spacing w:after="160" w:line="301.09090909090907" w:lineRule="auto"/>
-        <w:ind w:firstLine="720"/>
-        <w:rPr>
-          <w:rFonts w:ascii="Times New Roman" w:cs="Times New Roman" w:eastAsia="Times New Roman" w:hAnsi="Times New Roman"/>
-        </w:rPr>
-      </w:pPr>
-      <w:r>
-        <w:rPr>
-          <w:rFonts w:ascii="Times New Roman" w:cs="Times New Roman" w:eastAsia="Times New Roman" w:hAnsi="Times New Roman"/>
-          <w:rtl w:val="0"/>
-        </w:rPr>
-        <w:t xml:space="preserve">2) System appends to hold CSV; shows position </w:t>
-      </w:r>
-    </w:p>
-    <w:p>
-      <w:pPr>
-        <w:spacing w:after="160" w:line="301.09090909090907" w:lineRule="auto"/>
-        <w:ind w:firstLine="720"/>
-        <w:rPr>
-          <w:rFonts w:ascii="Times New Roman" w:cs="Times New Roman" w:eastAsia="Times New Roman" w:hAnsi="Times New Roman"/>
-        </w:rPr>
-      </w:pPr>
-      <w:r>
-        <w:rPr>
-          <w:rFonts w:ascii="Times New Roman" w:cs="Times New Roman" w:eastAsia="Times New Roman" w:hAnsi="Times New Roman"/>
-          <w:rtl w:val="0"/>
-        </w:rPr>
+        <w:t xml:space="preserve">1) Open history </w:t>
+      </w:r>
+    </w:p>
+    <w:p>
+      <w:pPr>
+        <w:spacing w:after="160" w:line="301.09090909090907" w:lineRule="auto"/>
+        <w:ind w:firstLine="720"/>
+        <w:rPr>
+          <w:rFonts w:ascii="Times New Roman" w:cs="Times New Roman" w:eastAsia="Times New Roman" w:hAnsi="Times New Roman"/>
+        </w:rPr>
+      </w:pPr>
+      <w:r>
+        <w:rPr>
+          <w:rFonts w:ascii="Times New Roman" w:cs="Times New Roman" w:eastAsia="Times New Roman" w:hAnsi="Times New Roman"/>
+          <w:rtl w:val="0"/>
+        </w:rPr>
+        <w:t xml:space="preserve">2) System loads entries from history CSV</w:t>
         <w:br w:type="textWrapping"/>
         <w:t xml:space="preserve">Extensions or Alternate Flows: </w:t>
       </w:r>
@@ -1174,22 +1407,7 @@
           <w:rFonts w:ascii="Times New Roman" w:cs="Times New Roman" w:eastAsia="Times New Roman" w:hAnsi="Times New Roman"/>
           <w:rtl w:val="0"/>
         </w:rPr>
-        <w:t xml:space="preserve">A1) Auto-cancel if not checked out within window when hold available</w:t>
-      </w:r>
-    </w:p>
-    <w:p>
-      <w:pPr>
-        <w:spacing w:after="160" w:line="301.09090909090907" w:lineRule="auto"/>
-        <w:ind w:firstLine="720"/>
-        <w:rPr>
-          <w:rFonts w:ascii="Times New Roman" w:cs="Times New Roman" w:eastAsia="Times New Roman" w:hAnsi="Times New Roman"/>
-        </w:rPr>
-      </w:pPr>
-      <w:r>
-        <w:rPr>
-          <w:rFonts w:ascii="Times New Roman" w:cs="Times New Roman" w:eastAsia="Times New Roman" w:hAnsi="Times New Roman"/>
-          <w:rtl w:val="0"/>
-        </w:rPr>
+        <w:t xml:space="preserve">A1) Filter by date/title </w:t>
         <w:br w:type="textWrapping"/>
         <w:t xml:space="preserve">Exceptions:</w:t>
       </w:r>
@@ -1207,7 +1425,251 @@
           <w:rFonts w:ascii="Times New Roman" w:cs="Times New Roman" w:eastAsia="Times New Roman" w:hAnsi="Times New Roman"/>
           <w:rtl w:val="0"/>
         </w:rPr>
-        <w:t xml:space="preserve">E1) Duplicate hold</w:t>
+        <w:t xml:space="preserve">E1) History unavailable </w:t>
+        <w:br w:type="textWrapping"/>
+        <w:t xml:space="preserve">Related Use Cases: UC-ACC-04 Update Profile </w:t>
+      </w:r>
+    </w:p>
+    <w:p>
+      <w:pPr>
+        <w:spacing w:after="160" w:line="301.09090909090907" w:lineRule="auto"/>
+        <w:rPr>
+          <w:rFonts w:ascii="Times New Roman" w:cs="Times New Roman" w:eastAsia="Times New Roman" w:hAnsi="Times New Roman"/>
+          <w:color w:val="45b0e1"/>
+        </w:rPr>
+      </w:pPr>
+      <w:r>
+        <w:rPr>
+          <w:rFonts w:ascii="Times New Roman" w:cs="Times New Roman" w:eastAsia="Times New Roman" w:hAnsi="Times New Roman"/>
+          <w:color w:val="45b0e1"/>
+          <w:rtl w:val="0"/>
+        </w:rPr>
+        <w:t xml:space="preserve">UC-FEE-01 – Pay fine </w:t>
+      </w:r>
+    </w:p>
+    <w:p>
+      <w:pPr>
+        <w:spacing w:after="160" w:line="301.09090909090907" w:lineRule="auto"/>
+        <w:rPr>
+          <w:rFonts w:ascii="Times New Roman" w:cs="Times New Roman" w:eastAsia="Times New Roman" w:hAnsi="Times New Roman"/>
+        </w:rPr>
+      </w:pPr>
+      <w:r>
+        <w:rPr>
+          <w:rFonts w:ascii="Times New Roman" w:cs="Times New Roman" w:eastAsia="Times New Roman" w:hAnsi="Times New Roman"/>
+          <w:rtl w:val="0"/>
+        </w:rPr>
+        <w:t xml:space="preserve">Use Case ID: UC-FEE-01 </w:t>
+        <w:br w:type="textWrapping"/>
+        <w:t xml:space="preserve">Use Case Name: Pay Fine </w:t>
+        <w:br w:type="textWrapping"/>
+        <w:t xml:space="preserve">Relevant Requirements: 3(Fees), 4(Security) </w:t>
+        <w:br w:type="textWrapping"/>
+        <w:t xml:space="preserve">Primary Actor: Member </w:t>
+        <w:br w:type="textWrapping"/>
+        <w:t xml:space="preserve">Pre-conditions: logged in; outstanding fine exists </w:t>
+        <w:br w:type="textWrapping"/>
+        <w:t xml:space="preserve">post-conditions: Payment recorded; balance updated </w:t>
+        <w:br w:type="textWrapping"/>
+        <w:t xml:space="preserve">Basic Flow or Main Scenario: </w:t>
+      </w:r>
+    </w:p>
+    <w:p>
+      <w:pPr>
+        <w:spacing w:after="160" w:line="301.09090909090907" w:lineRule="auto"/>
+        <w:ind w:firstLine="720"/>
+        <w:rPr>
+          <w:rFonts w:ascii="Times New Roman" w:cs="Times New Roman" w:eastAsia="Times New Roman" w:hAnsi="Times New Roman"/>
+        </w:rPr>
+      </w:pPr>
+      <w:r>
+        <w:rPr>
+          <w:rFonts w:ascii="Times New Roman" w:cs="Times New Roman" w:eastAsia="Times New Roman" w:hAnsi="Times New Roman"/>
+          <w:rtl w:val="0"/>
+        </w:rPr>
+        <w:t xml:space="preserve">1)Choose fine -&gt; pay </w:t>
+      </w:r>
+    </w:p>
+    <w:p>
+      <w:pPr>
+        <w:spacing w:after="160" w:line="301.09090909090907" w:lineRule="auto"/>
+        <w:ind w:firstLine="720"/>
+        <w:rPr>
+          <w:rFonts w:ascii="Times New Roman" w:cs="Times New Roman" w:eastAsia="Times New Roman" w:hAnsi="Times New Roman"/>
+        </w:rPr>
+      </w:pPr>
+      <w:r>
+        <w:rPr>
+          <w:rFonts w:ascii="Times New Roman" w:cs="Times New Roman" w:eastAsia="Times New Roman" w:hAnsi="Times New Roman"/>
+          <w:rtl w:val="0"/>
+        </w:rPr>
+        <w:t xml:space="preserve">2)System records payment and updates balance </w:t>
+        <w:br w:type="textWrapping"/>
+        <w:t xml:space="preserve">Extensions or Alternate Flows: </w:t>
+      </w:r>
+    </w:p>
+    <w:p>
+      <w:pPr>
+        <w:spacing w:after="160" w:line="301.09090909090907" w:lineRule="auto"/>
+        <w:ind w:firstLine="720"/>
+        <w:rPr>
+          <w:rFonts w:ascii="Times New Roman" w:cs="Times New Roman" w:eastAsia="Times New Roman" w:hAnsi="Times New Roman"/>
+        </w:rPr>
+      </w:pPr>
+      <w:r>
+        <w:rPr>
+          <w:rFonts w:ascii="Times New Roman" w:cs="Times New Roman" w:eastAsia="Times New Roman" w:hAnsi="Times New Roman"/>
+          <w:rtl w:val="0"/>
+        </w:rPr>
+        <w:t xml:space="preserve">A1) Partial payments permitted </w:t>
+        <w:br w:type="textWrapping"/>
+        <w:t xml:space="preserve">Exceptions:</w:t>
+      </w:r>
+    </w:p>
+    <w:p>
+      <w:pPr>
+        <w:spacing w:after="160" w:line="301.09090909090907" w:lineRule="auto"/>
+        <w:ind w:firstLine="720"/>
+        <w:rPr>
+          <w:rFonts w:ascii="Times New Roman" w:cs="Times New Roman" w:eastAsia="Times New Roman" w:hAnsi="Times New Roman"/>
+        </w:rPr>
+      </w:pPr>
+      <w:r>
+        <w:rPr>
+          <w:rFonts w:ascii="Times New Roman" w:cs="Times New Roman" w:eastAsia="Times New Roman" w:hAnsi="Times New Roman"/>
+          <w:rtl w:val="0"/>
+        </w:rPr>
+        <w:t xml:space="preserve">E1) Payment failure</w:t>
+      </w:r>
+    </w:p>
+    <w:p>
+      <w:pPr>
+        <w:spacing w:after="160" w:line="301.09090909090907" w:lineRule="auto"/>
+        <w:ind w:firstLine="720"/>
+        <w:rPr>
+          <w:rFonts w:ascii="Times New Roman" w:cs="Times New Roman" w:eastAsia="Times New Roman" w:hAnsi="Times New Roman"/>
+        </w:rPr>
+      </w:pPr>
+      <w:r>
+        <w:rPr>
+          <w:rFonts w:ascii="Times New Roman" w:cs="Times New Roman" w:eastAsia="Times New Roman" w:hAnsi="Times New Roman"/>
+          <w:rtl w:val="0"/>
+        </w:rPr>
+        <w:t xml:space="preserve">E2) Write Failure </w:t>
+        <w:br w:type="textWrapping"/>
+        <w:t xml:space="preserve">Related Use Cases: UC-FEE-02 Assess Fine </w:t>
+      </w:r>
+    </w:p>
+    <w:p>
+      <w:pPr>
+        <w:spacing w:after="160" w:line="301.09090909090907" w:lineRule="auto"/>
+        <w:rPr>
+          <w:rFonts w:ascii="Times New Roman" w:cs="Times New Roman" w:eastAsia="Times New Roman" w:hAnsi="Times New Roman"/>
+          <w:color w:val="45b0e1"/>
+        </w:rPr>
+      </w:pPr>
+      <w:r>
+        <w:rPr>
+          <w:rFonts w:ascii="Times New Roman" w:cs="Times New Roman" w:eastAsia="Times New Roman" w:hAnsi="Times New Roman"/>
+          <w:color w:val="45b0e1"/>
+          <w:rtl w:val="0"/>
+        </w:rPr>
+        <w:t xml:space="preserve">UC-FEE-02 – Assess Fine (extends return item)</w:t>
+      </w:r>
+    </w:p>
+    <w:p>
+      <w:pPr>
+        <w:spacing w:after="160" w:line="301.09090909090907" w:lineRule="auto"/>
+        <w:rPr>
+          <w:rFonts w:ascii="Times New Roman" w:cs="Times New Roman" w:eastAsia="Times New Roman" w:hAnsi="Times New Roman"/>
+        </w:rPr>
+      </w:pPr>
+      <w:r>
+        <w:rPr>
+          <w:rFonts w:ascii="Times New Roman" w:cs="Times New Roman" w:eastAsia="Times New Roman" w:hAnsi="Times New Roman"/>
+          <w:rtl w:val="0"/>
+        </w:rPr>
+        <w:t xml:space="preserve">Use Case ID: UC-FEE-02 </w:t>
+        <w:br w:type="textWrapping"/>
+        <w:t xml:space="preserve">Use Case Name: Assess Fine (extends return item) </w:t>
+        <w:br w:type="textWrapping"/>
+        <w:t xml:space="preserve">Relevant Requirements: 3(Fees)</w:t>
+        <w:br w:type="textWrapping"/>
+        <w:t xml:space="preserve">Primary Actor: System (triggered by Member’s return) </w:t>
+        <w:br w:type="textWrapping"/>
+        <w:t xml:space="preserve">Pre-conditions: Return in progress; overdue detected </w:t>
+        <w:br w:type="textWrapping"/>
+        <w:t xml:space="preserve">post-conditions: Fine Calculated and posted to account </w:t>
+        <w:br w:type="textWrapping"/>
+        <w:t xml:space="preserve">Basic Flow or Main Scenario: </w:t>
+      </w:r>
+    </w:p>
+    <w:p>
+      <w:pPr>
+        <w:spacing w:after="160" w:line="301.09090909090907" w:lineRule="auto"/>
+        <w:ind w:firstLine="720"/>
+        <w:rPr>
+          <w:rFonts w:ascii="Times New Roman" w:cs="Times New Roman" w:eastAsia="Times New Roman" w:hAnsi="Times New Roman"/>
+        </w:rPr>
+      </w:pPr>
+      <w:r>
+        <w:rPr>
+          <w:rFonts w:ascii="Times New Roman" w:cs="Times New Roman" w:eastAsia="Times New Roman" w:hAnsi="Times New Roman"/>
+          <w:rtl w:val="0"/>
+        </w:rPr>
+        <w:t xml:space="preserve">1)On return, compute overdue amount</w:t>
+      </w:r>
+    </w:p>
+    <w:p>
+      <w:pPr>
+        <w:spacing w:after="160" w:line="301.09090909090907" w:lineRule="auto"/>
+        <w:ind w:firstLine="720"/>
+        <w:rPr>
+          <w:rFonts w:ascii="Times New Roman" w:cs="Times New Roman" w:eastAsia="Times New Roman" w:hAnsi="Times New Roman"/>
+        </w:rPr>
+      </w:pPr>
+      <w:r>
+        <w:rPr>
+          <w:rFonts w:ascii="Times New Roman" w:cs="Times New Roman" w:eastAsia="Times New Roman" w:hAnsi="Times New Roman"/>
+          <w:rtl w:val="0"/>
+        </w:rPr>
+        <w:t xml:space="preserve">2)Update paid fine</w:t>
+        <w:br w:type="textWrapping"/>
+        <w:t xml:space="preserve">Extensions or Alternate Flows: </w:t>
+      </w:r>
+    </w:p>
+    <w:p>
+      <w:pPr>
+        <w:spacing w:after="160" w:line="301.09090909090907" w:lineRule="auto"/>
+        <w:ind w:firstLine="720"/>
+        <w:rPr>
+          <w:rFonts w:ascii="Times New Roman" w:cs="Times New Roman" w:eastAsia="Times New Roman" w:hAnsi="Times New Roman"/>
+        </w:rPr>
+      </w:pPr>
+      <w:r>
+        <w:rPr>
+          <w:rFonts w:ascii="Times New Roman" w:cs="Times New Roman" w:eastAsia="Times New Roman" w:hAnsi="Times New Roman"/>
+          <w:rtl w:val="0"/>
+        </w:rPr>
+        <w:t xml:space="preserve">A1) Cap per policy; grace period </w:t>
+        <w:br w:type="textWrapping"/>
+        <w:t xml:space="preserve">Exceptions:</w:t>
+      </w:r>
+    </w:p>
+    <w:p>
+      <w:pPr>
+        <w:spacing w:after="160" w:line="301.09090909090907" w:lineRule="auto"/>
+        <w:ind w:firstLine="720"/>
+        <w:rPr>
+          <w:rFonts w:ascii="Times New Roman" w:cs="Times New Roman" w:eastAsia="Times New Roman" w:hAnsi="Times New Roman"/>
+        </w:rPr>
+      </w:pPr>
+      <w:r>
+        <w:rPr>
+          <w:rFonts w:ascii="Times New Roman" w:cs="Times New Roman" w:eastAsia="Times New Roman" w:hAnsi="Times New Roman"/>
+          <w:rtl w:val="0"/>
+        </w:rPr>
+        <w:t xml:space="preserve">E1) Calculation error</w:t>
       </w:r>
     </w:p>
     <w:p>
@@ -1225,50 +1687,49 @@
         </w:rPr>
         <w:t xml:space="preserve">E2) Write failure </w:t>
         <w:br w:type="textWrapping"/>
-        <w:t xml:space="preserve">Related Use Cases: UC-HOLD-02 Cancel Hold </w:t>
-      </w:r>
-    </w:p>
-    <w:p>
-      <w:pPr>
-        <w:spacing w:after="160" w:line="301.09090909090907" w:lineRule="auto"/>
-        <w:ind w:firstLine="20"/>
-        <w:rPr>
-          <w:rFonts w:ascii="Times New Roman" w:cs="Times New Roman" w:eastAsia="Times New Roman" w:hAnsi="Times New Roman"/>
-          <w:color w:val="45b0e1"/>
-        </w:rPr>
-      </w:pPr>
-      <w:r>
-        <w:rPr>
-          <w:rFonts w:ascii="Times New Roman" w:cs="Times New Roman" w:eastAsia="Times New Roman" w:hAnsi="Times New Roman"/>
-          <w:color w:val="45b0e1"/>
-          <w:rtl w:val="0"/>
-        </w:rPr>
-        <w:t xml:space="preserve">UC-HOLD-02 – Cancel Hold </w:t>
-      </w:r>
-    </w:p>
-    <w:p>
-      <w:pPr>
-        <w:spacing w:after="160" w:line="301.09090909090907" w:lineRule="auto"/>
-        <w:rPr>
-          <w:rFonts w:ascii="Times New Roman" w:cs="Times New Roman" w:eastAsia="Times New Roman" w:hAnsi="Times New Roman"/>
-        </w:rPr>
-      </w:pPr>
-      <w:r>
-        <w:rPr>
-          <w:rFonts w:ascii="Times New Roman" w:cs="Times New Roman" w:eastAsia="Times New Roman" w:hAnsi="Times New Roman"/>
-          <w:rtl w:val="0"/>
-        </w:rPr>
-        <w:t xml:space="preserve">Use Case ID: UC-HOLD-02 </w:t>
-        <w:br w:type="textWrapping"/>
-        <w:t xml:space="preserve">Use Case Name: Cancel Hold</w:t>
-        <w:br w:type="textWrapping"/>
-        <w:t xml:space="preserve">Relevant Requirements: 3(Holds)</w:t>
-        <w:br w:type="textWrapping"/>
-        <w:t xml:space="preserve">Primary Actor: Member </w:t>
-        <w:br w:type="textWrapping"/>
-        <w:t xml:space="preserve">Pre-conditions: logged in; active hold exists </w:t>
-        <w:br w:type="textWrapping"/>
-        <w:t xml:space="preserve">post-conditions: Hold removed; queue updated </w:t>
+        <w:t xml:space="preserve">Related Use Cases: UC-LOAN-02 Return item, UC-FEE-01 Pay Fine</w:t>
+      </w:r>
+    </w:p>
+    <w:p>
+      <w:pPr>
+        <w:spacing w:after="160" w:line="301.09090909090907" w:lineRule="auto"/>
+        <w:rPr>
+          <w:rFonts w:ascii="Times New Roman" w:cs="Times New Roman" w:eastAsia="Times New Roman" w:hAnsi="Times New Roman"/>
+          <w:color w:val="45b0e1"/>
+        </w:rPr>
+      </w:pPr>
+      <w:r>
+        <w:rPr>
+          <w:rFonts w:ascii="Times New Roman" w:cs="Times New Roman" w:eastAsia="Times New Roman" w:hAnsi="Times New Roman"/>
+          <w:color w:val="45b0e1"/>
+          <w:rtl w:val="0"/>
+        </w:rPr>
+        <w:t xml:space="preserve">UC-USER-01 – Manage Users (Admin) </w:t>
+      </w:r>
+    </w:p>
+    <w:p>
+      <w:pPr>
+        <w:spacing w:after="160" w:line="301.09090909090907" w:lineRule="auto"/>
+        <w:rPr>
+          <w:rFonts w:ascii="Times New Roman" w:cs="Times New Roman" w:eastAsia="Times New Roman" w:hAnsi="Times New Roman"/>
+        </w:rPr>
+      </w:pPr>
+      <w:r>
+        <w:rPr>
+          <w:rFonts w:ascii="Times New Roman" w:cs="Times New Roman" w:eastAsia="Times New Roman" w:hAnsi="Times New Roman"/>
+          <w:rtl w:val="0"/>
+        </w:rPr>
+        <w:t xml:space="preserve">Use Case ID: UC-USER-01 </w:t>
+        <w:br w:type="textWrapping"/>
+        <w:t xml:space="preserve">Use Case Name: Manage Users (Admin)</w:t>
+        <w:br w:type="textWrapping"/>
+        <w:t xml:space="preserve">Relevant Requirements: 3(Admin), 4(Security)</w:t>
+        <w:br w:type="textWrapping"/>
+        <w:t xml:space="preserve">Primary Actor: Admin </w:t>
+        <w:br w:type="textWrapping"/>
+        <w:t xml:space="preserve">Pre-conditions: Admin logged in</w:t>
+        <w:br w:type="textWrapping"/>
+        <w:t xml:space="preserve">post-conditions: User records added/updated/disabled</w:t>
         <w:br w:type="textWrapping"/>
         <w:t xml:space="preserve">Basic Flow or Main Scenario: </w:t>
       </w:r>
@@ -1286,23 +1747,23 @@
           <w:rFonts w:ascii="Times New Roman" w:cs="Times New Roman" w:eastAsia="Times New Roman" w:hAnsi="Times New Roman"/>
           <w:rtl w:val="0"/>
         </w:rPr>
-        <w:t xml:space="preserve">1)Select “Cancel Active Hold”</w:t>
-      </w:r>
-    </w:p>
-    <w:p>
-      <w:pPr>
-        <w:spacing w:after="160" w:line="301.09090909090907" w:lineRule="auto"/>
-        <w:ind w:firstLine="720"/>
-        <w:rPr>
-          <w:rFonts w:ascii="Times New Roman" w:cs="Times New Roman" w:eastAsia="Times New Roman" w:hAnsi="Times New Roman"/>
-        </w:rPr>
-      </w:pPr>
-      <w:r>
-        <w:rPr>
-          <w:rFonts w:ascii="Times New Roman" w:cs="Times New Roman" w:eastAsia="Times New Roman" w:hAnsi="Times New Roman"/>
-          <w:rtl w:val="0"/>
-        </w:rPr>
-        <w:t xml:space="preserve">2) System deletes entry and shifts queue </w:t>
+        <w:t xml:space="preserve">1)Create/edit/disable </w:t>
+      </w:r>
+    </w:p>
+    <w:p>
+      <w:pPr>
+        <w:spacing w:after="160" w:line="301.09090909090907" w:lineRule="auto"/>
+        <w:ind w:firstLine="720"/>
+        <w:rPr>
+          <w:rFonts w:ascii="Times New Roman" w:cs="Times New Roman" w:eastAsia="Times New Roman" w:hAnsi="Times New Roman"/>
+        </w:rPr>
+      </w:pPr>
+      <w:r>
+        <w:rPr>
+          <w:rFonts w:ascii="Times New Roman" w:cs="Times New Roman" w:eastAsia="Times New Roman" w:hAnsi="Times New Roman"/>
+          <w:rtl w:val="0"/>
+        </w:rPr>
+        <w:t xml:space="preserve">2)System validates and write changes </w:t>
         <w:br w:type="textWrapping"/>
         <w:t xml:space="preserve">Extensions or Alternate Flows: </w:t>
       </w:r>
@@ -1320,7 +1781,7 @@
           <w:rFonts w:ascii="Times New Roman" w:cs="Times New Roman" w:eastAsia="Times New Roman" w:hAnsi="Times New Roman"/>
           <w:rtl w:val="0"/>
         </w:rPr>
-        <w:t xml:space="preserve">A1) Notify next user if needed </w:t>
+        <w:t xml:space="preserve">A1) Export Users (CSV)</w:t>
         <w:br w:type="textWrapping"/>
         <w:t xml:space="preserve">Exceptions:</w:t>
       </w:r>
@@ -1338,9 +1799,25 @@
           <w:rFonts w:ascii="Times New Roman" w:cs="Times New Roman" w:eastAsia="Times New Roman" w:hAnsi="Times New Roman"/>
           <w:rtl w:val="0"/>
         </w:rPr>
-        <w:t xml:space="preserve">E1) Hold not found </w:t>
-        <w:br w:type="textWrapping"/>
-        <w:t xml:space="preserve">Related Use Cases: UC-HOLD-01 Place Hold </w:t>
+        <w:t xml:space="preserve">E1) Duplicate email </w:t>
+      </w:r>
+    </w:p>
+    <w:p>
+      <w:pPr>
+        <w:spacing w:after="160" w:line="301.09090909090907" w:lineRule="auto"/>
+        <w:ind w:firstLine="720"/>
+        <w:rPr>
+          <w:rFonts w:ascii="Times New Roman" w:cs="Times New Roman" w:eastAsia="Times New Roman" w:hAnsi="Times New Roman"/>
+        </w:rPr>
+      </w:pPr>
+      <w:r>
+        <w:rPr>
+          <w:rFonts w:ascii="Times New Roman" w:cs="Times New Roman" w:eastAsia="Times New Roman" w:hAnsi="Times New Roman"/>
+          <w:rtl w:val="0"/>
+        </w:rPr>
+        <w:t xml:space="preserve">E2) Write failure </w:t>
+        <w:br w:type="textWrapping"/>
+        <w:t xml:space="preserve">Related Use Cases: UC-ACC-02 Register, UC-ACC-03 Reset Password </w:t>
       </w:r>
     </w:p>
     <w:p>
@@ -1364,32 +1841,32 @@
           <w:color w:val="45b0e1"/>
           <w:rtl w:val="0"/>
         </w:rPr>
-        <w:t xml:space="preserve">UC-HIST-01 – View Loan History </w:t>
-      </w:r>
-    </w:p>
-    <w:p>
-      <w:pPr>
-        <w:spacing w:after="160" w:line="301.09090909090907" w:lineRule="auto"/>
-        <w:rPr>
-          <w:rFonts w:ascii="Times New Roman" w:cs="Times New Roman" w:eastAsia="Times New Roman" w:hAnsi="Times New Roman"/>
-        </w:rPr>
-      </w:pPr>
-      <w:r>
-        <w:rPr>
-          <w:rFonts w:ascii="Times New Roman" w:cs="Times New Roman" w:eastAsia="Times New Roman" w:hAnsi="Times New Roman"/>
-          <w:rtl w:val="0"/>
-        </w:rPr>
-        <w:t xml:space="preserve">Use Case ID: UC-HIST-01 </w:t>
-        <w:br w:type="textWrapping"/>
-        <w:t xml:space="preserve">Use Case Name: View Loan History </w:t>
-        <w:br w:type="textWrapping"/>
-        <w:t xml:space="preserve">Relevant Requirements: 3(History), 4(Privacy) </w:t>
-        <w:br w:type="textWrapping"/>
-        <w:t xml:space="preserve">Primary Actor: Member </w:t>
-        <w:br w:type="textWrapping"/>
-        <w:t xml:space="preserve">Pre-conditions: logged in </w:t>
-        <w:br w:type="textWrapping"/>
-        <w:t xml:space="preserve">post-conditions: Past Loans displayed </w:t>
+        <w:t xml:space="preserve">UC-INV-01 – Manage Inventory (Admin) </w:t>
+      </w:r>
+    </w:p>
+    <w:p>
+      <w:pPr>
+        <w:spacing w:after="160" w:line="301.09090909090907" w:lineRule="auto"/>
+        <w:rPr>
+          <w:rFonts w:ascii="Times New Roman" w:cs="Times New Roman" w:eastAsia="Times New Roman" w:hAnsi="Times New Roman"/>
+        </w:rPr>
+      </w:pPr>
+      <w:r>
+        <w:rPr>
+          <w:rFonts w:ascii="Times New Roman" w:cs="Times New Roman" w:eastAsia="Times New Roman" w:hAnsi="Times New Roman"/>
+          <w:rtl w:val="0"/>
+        </w:rPr>
+        <w:t xml:space="preserve">Use Case ID: UC-INV-01 </w:t>
+        <w:br w:type="textWrapping"/>
+        <w:t xml:space="preserve">Use Case Name: Manage Inventory (Admin) </w:t>
+        <w:br w:type="textWrapping"/>
+        <w:t xml:space="preserve">Relevant Requirements: 3(Inventory), 2.4(File I/O)</w:t>
+        <w:br w:type="textWrapping"/>
+        <w:t xml:space="preserve">Primary Actor: Admin </w:t>
+        <w:br w:type="textWrapping"/>
+        <w:t xml:space="preserve">Pre-conditions: Admin logged in </w:t>
+        <w:br w:type="textWrapping"/>
+        <w:t xml:space="preserve">Post-conditions: Catalog records added/edited/removed </w:t>
         <w:br w:type="textWrapping"/>
         <w:t xml:space="preserve">Basic Flow or Main Scenario: </w:t>
       </w:r>
@@ -1407,23 +1884,23 @@
           <w:rFonts w:ascii="Times New Roman" w:cs="Times New Roman" w:eastAsia="Times New Roman" w:hAnsi="Times New Roman"/>
           <w:rtl w:val="0"/>
         </w:rPr>
-        <w:t xml:space="preserve">1) Open history </w:t>
-      </w:r>
-    </w:p>
-    <w:p>
-      <w:pPr>
-        <w:spacing w:after="160" w:line="301.09090909090907" w:lineRule="auto"/>
-        <w:ind w:firstLine="720"/>
-        <w:rPr>
-          <w:rFonts w:ascii="Times New Roman" w:cs="Times New Roman" w:eastAsia="Times New Roman" w:hAnsi="Times New Roman"/>
-        </w:rPr>
-      </w:pPr>
-      <w:r>
-        <w:rPr>
-          <w:rFonts w:ascii="Times New Roman" w:cs="Times New Roman" w:eastAsia="Times New Roman" w:hAnsi="Times New Roman"/>
-          <w:rtl w:val="0"/>
-        </w:rPr>
-        <w:t xml:space="preserve">2) System loads entries from history CSV</w:t>
+        <w:t xml:space="preserve">1)Add/Edit/Delete item </w:t>
+      </w:r>
+    </w:p>
+    <w:p>
+      <w:pPr>
+        <w:spacing w:after="160" w:line="301.09090909090907" w:lineRule="auto"/>
+        <w:ind w:firstLine="720"/>
+        <w:rPr>
+          <w:rFonts w:ascii="Times New Roman" w:cs="Times New Roman" w:eastAsia="Times New Roman" w:hAnsi="Times New Roman"/>
+        </w:rPr>
+      </w:pPr>
+      <w:r>
+        <w:rPr>
+          <w:rFonts w:ascii="Times New Roman" w:cs="Times New Roman" w:eastAsia="Times New Roman" w:hAnsi="Times New Roman"/>
+          <w:rtl w:val="0"/>
+        </w:rPr>
+        <w:t xml:space="preserve">2) System validates and updates catalog CSV</w:t>
         <w:br w:type="textWrapping"/>
         <w:t xml:space="preserve">Extensions or Alternate Flows: </w:t>
       </w:r>
@@ -1441,7 +1918,7 @@
           <w:rFonts w:ascii="Times New Roman" w:cs="Times New Roman" w:eastAsia="Times New Roman" w:hAnsi="Times New Roman"/>
           <w:rtl w:val="0"/>
         </w:rPr>
-        <w:t xml:space="preserve">A1) Filter by date/title </w:t>
+        <w:t xml:space="preserve">A1) Bulk import/export</w:t>
         <w:br w:type="textWrapping"/>
         <w:t xml:space="preserve">Exceptions:</w:t>
       </w:r>
@@ -1459,251 +1936,7 @@
           <w:rFonts w:ascii="Times New Roman" w:cs="Times New Roman" w:eastAsia="Times New Roman" w:hAnsi="Times New Roman"/>
           <w:rtl w:val="0"/>
         </w:rPr>
-        <w:t xml:space="preserve">E1) History unavailable </w:t>
-        <w:br w:type="textWrapping"/>
-        <w:t xml:space="preserve">Related Use Cases: UC-ACC-04 Update Profile </w:t>
-      </w:r>
-    </w:p>
-    <w:p>
-      <w:pPr>
-        <w:spacing w:after="160" w:line="301.09090909090907" w:lineRule="auto"/>
-        <w:rPr>
-          <w:rFonts w:ascii="Times New Roman" w:cs="Times New Roman" w:eastAsia="Times New Roman" w:hAnsi="Times New Roman"/>
-          <w:color w:val="45b0e1"/>
-        </w:rPr>
-      </w:pPr>
-      <w:r>
-        <w:rPr>
-          <w:rFonts w:ascii="Times New Roman" w:cs="Times New Roman" w:eastAsia="Times New Roman" w:hAnsi="Times New Roman"/>
-          <w:color w:val="45b0e1"/>
-          <w:rtl w:val="0"/>
-        </w:rPr>
-        <w:t xml:space="preserve">UC-FEE-01 – Pay fine </w:t>
-      </w:r>
-    </w:p>
-    <w:p>
-      <w:pPr>
-        <w:spacing w:after="160" w:line="301.09090909090907" w:lineRule="auto"/>
-        <w:rPr>
-          <w:rFonts w:ascii="Times New Roman" w:cs="Times New Roman" w:eastAsia="Times New Roman" w:hAnsi="Times New Roman"/>
-        </w:rPr>
-      </w:pPr>
-      <w:r>
-        <w:rPr>
-          <w:rFonts w:ascii="Times New Roman" w:cs="Times New Roman" w:eastAsia="Times New Roman" w:hAnsi="Times New Roman"/>
-          <w:rtl w:val="0"/>
-        </w:rPr>
-        <w:t xml:space="preserve">Use Case ID: UC-FEE-01 </w:t>
-        <w:br w:type="textWrapping"/>
-        <w:t xml:space="preserve">Use Case Name: Pay Fine </w:t>
-        <w:br w:type="textWrapping"/>
-        <w:t xml:space="preserve">Relevant Requirements: 3(Fees), 4(Security) </w:t>
-        <w:br w:type="textWrapping"/>
-        <w:t xml:space="preserve">Primary Actor: Member </w:t>
-        <w:br w:type="textWrapping"/>
-        <w:t xml:space="preserve">Pre-conditions: logged in; outstanding fine exists </w:t>
-        <w:br w:type="textWrapping"/>
-        <w:t xml:space="preserve">post-conditions: Payment recorded; balance updated </w:t>
-        <w:br w:type="textWrapping"/>
-        <w:t xml:space="preserve">Basic Flow or Main Scenario: </w:t>
-      </w:r>
-    </w:p>
-    <w:p>
-      <w:pPr>
-        <w:spacing w:after="160" w:line="301.09090909090907" w:lineRule="auto"/>
-        <w:ind w:firstLine="720"/>
-        <w:rPr>
-          <w:rFonts w:ascii="Times New Roman" w:cs="Times New Roman" w:eastAsia="Times New Roman" w:hAnsi="Times New Roman"/>
-        </w:rPr>
-      </w:pPr>
-      <w:r>
-        <w:rPr>
-          <w:rFonts w:ascii="Times New Roman" w:cs="Times New Roman" w:eastAsia="Times New Roman" w:hAnsi="Times New Roman"/>
-          <w:rtl w:val="0"/>
-        </w:rPr>
-        <w:t xml:space="preserve">1)Choose fine -&gt; pay </w:t>
-      </w:r>
-    </w:p>
-    <w:p>
-      <w:pPr>
-        <w:spacing w:after="160" w:line="301.09090909090907" w:lineRule="auto"/>
-        <w:ind w:firstLine="720"/>
-        <w:rPr>
-          <w:rFonts w:ascii="Times New Roman" w:cs="Times New Roman" w:eastAsia="Times New Roman" w:hAnsi="Times New Roman"/>
-        </w:rPr>
-      </w:pPr>
-      <w:r>
-        <w:rPr>
-          <w:rFonts w:ascii="Times New Roman" w:cs="Times New Roman" w:eastAsia="Times New Roman" w:hAnsi="Times New Roman"/>
-          <w:rtl w:val="0"/>
-        </w:rPr>
-        <w:t xml:space="preserve">2)System records payment and updates balance </w:t>
-        <w:br w:type="textWrapping"/>
-        <w:t xml:space="preserve">Extensions or Alternate Flows: </w:t>
-      </w:r>
-    </w:p>
-    <w:p>
-      <w:pPr>
-        <w:spacing w:after="160" w:line="301.09090909090907" w:lineRule="auto"/>
-        <w:ind w:firstLine="720"/>
-        <w:rPr>
-          <w:rFonts w:ascii="Times New Roman" w:cs="Times New Roman" w:eastAsia="Times New Roman" w:hAnsi="Times New Roman"/>
-        </w:rPr>
-      </w:pPr>
-      <w:r>
-        <w:rPr>
-          <w:rFonts w:ascii="Times New Roman" w:cs="Times New Roman" w:eastAsia="Times New Roman" w:hAnsi="Times New Roman"/>
-          <w:rtl w:val="0"/>
-        </w:rPr>
-        <w:t xml:space="preserve">A1) Partial payments permitted </w:t>
-        <w:br w:type="textWrapping"/>
-        <w:t xml:space="preserve">Exceptions:</w:t>
-      </w:r>
-    </w:p>
-    <w:p>
-      <w:pPr>
-        <w:spacing w:after="160" w:line="301.09090909090907" w:lineRule="auto"/>
-        <w:ind w:firstLine="720"/>
-        <w:rPr>
-          <w:rFonts w:ascii="Times New Roman" w:cs="Times New Roman" w:eastAsia="Times New Roman" w:hAnsi="Times New Roman"/>
-        </w:rPr>
-      </w:pPr>
-      <w:r>
-        <w:rPr>
-          <w:rFonts w:ascii="Times New Roman" w:cs="Times New Roman" w:eastAsia="Times New Roman" w:hAnsi="Times New Roman"/>
-          <w:rtl w:val="0"/>
-        </w:rPr>
-        <w:t xml:space="preserve">E1) Payment failure</w:t>
-      </w:r>
-    </w:p>
-    <w:p>
-      <w:pPr>
-        <w:spacing w:after="160" w:line="301.09090909090907" w:lineRule="auto"/>
-        <w:ind w:firstLine="720"/>
-        <w:rPr>
-          <w:rFonts w:ascii="Times New Roman" w:cs="Times New Roman" w:eastAsia="Times New Roman" w:hAnsi="Times New Roman"/>
-        </w:rPr>
-      </w:pPr>
-      <w:r>
-        <w:rPr>
-          <w:rFonts w:ascii="Times New Roman" w:cs="Times New Roman" w:eastAsia="Times New Roman" w:hAnsi="Times New Roman"/>
-          <w:rtl w:val="0"/>
-        </w:rPr>
-        <w:t xml:space="preserve">E2) Write Failure </w:t>
-        <w:br w:type="textWrapping"/>
-        <w:t xml:space="preserve">Related Use Cases: UC-FEE-02 Assess Fine </w:t>
-      </w:r>
-    </w:p>
-    <w:p>
-      <w:pPr>
-        <w:spacing w:after="160" w:line="301.09090909090907" w:lineRule="auto"/>
-        <w:rPr>
-          <w:rFonts w:ascii="Times New Roman" w:cs="Times New Roman" w:eastAsia="Times New Roman" w:hAnsi="Times New Roman"/>
-          <w:color w:val="45b0e1"/>
-        </w:rPr>
-      </w:pPr>
-      <w:r>
-        <w:rPr>
-          <w:rFonts w:ascii="Times New Roman" w:cs="Times New Roman" w:eastAsia="Times New Roman" w:hAnsi="Times New Roman"/>
-          <w:color w:val="45b0e1"/>
-          <w:rtl w:val="0"/>
-        </w:rPr>
-        <w:t xml:space="preserve">UC-FEE-02 – Assess Fine (extends return item)</w:t>
-      </w:r>
-    </w:p>
-    <w:p>
-      <w:pPr>
-        <w:spacing w:after="160" w:line="301.09090909090907" w:lineRule="auto"/>
-        <w:rPr>
-          <w:rFonts w:ascii="Times New Roman" w:cs="Times New Roman" w:eastAsia="Times New Roman" w:hAnsi="Times New Roman"/>
-        </w:rPr>
-      </w:pPr>
-      <w:r>
-        <w:rPr>
-          <w:rFonts w:ascii="Times New Roman" w:cs="Times New Roman" w:eastAsia="Times New Roman" w:hAnsi="Times New Roman"/>
-          <w:rtl w:val="0"/>
-        </w:rPr>
-        <w:t xml:space="preserve">Use Case ID: UC-FEE-02 </w:t>
-        <w:br w:type="textWrapping"/>
-        <w:t xml:space="preserve">Use Case Name: Assess Fine (extends return item) </w:t>
-        <w:br w:type="textWrapping"/>
-        <w:t xml:space="preserve">Relevant Requirements: 3(Fees)</w:t>
-        <w:br w:type="textWrapping"/>
-        <w:t xml:space="preserve">Primary Actor: System (triggered by Member’s return) </w:t>
-        <w:br w:type="textWrapping"/>
-        <w:t xml:space="preserve">Pre-conditions: Return in progress; overdue detected </w:t>
-        <w:br w:type="textWrapping"/>
-        <w:t xml:space="preserve">post-conditions: Fine Calculated and posted to account </w:t>
-        <w:br w:type="textWrapping"/>
-        <w:t xml:space="preserve">Basic Flow or Main Scenario: </w:t>
-      </w:r>
-    </w:p>
-    <w:p>
-      <w:pPr>
-        <w:spacing w:after="160" w:line="301.09090909090907" w:lineRule="auto"/>
-        <w:ind w:firstLine="720"/>
-        <w:rPr>
-          <w:rFonts w:ascii="Times New Roman" w:cs="Times New Roman" w:eastAsia="Times New Roman" w:hAnsi="Times New Roman"/>
-        </w:rPr>
-      </w:pPr>
-      <w:r>
-        <w:rPr>
-          <w:rFonts w:ascii="Times New Roman" w:cs="Times New Roman" w:eastAsia="Times New Roman" w:hAnsi="Times New Roman"/>
-          <w:rtl w:val="0"/>
-        </w:rPr>
-        <w:t xml:space="preserve">1)On return, compute overdue amount</w:t>
-      </w:r>
-    </w:p>
-    <w:p>
-      <w:pPr>
-        <w:spacing w:after="160" w:line="301.09090909090907" w:lineRule="auto"/>
-        <w:ind w:firstLine="720"/>
-        <w:rPr>
-          <w:rFonts w:ascii="Times New Roman" w:cs="Times New Roman" w:eastAsia="Times New Roman" w:hAnsi="Times New Roman"/>
-        </w:rPr>
-      </w:pPr>
-      <w:r>
-        <w:rPr>
-          <w:rFonts w:ascii="Times New Roman" w:cs="Times New Roman" w:eastAsia="Times New Roman" w:hAnsi="Times New Roman"/>
-          <w:rtl w:val="0"/>
-        </w:rPr>
-        <w:t xml:space="preserve">2)Append/update fine record </w:t>
-        <w:br w:type="textWrapping"/>
-        <w:t xml:space="preserve">Extensions or Alternate Flows: </w:t>
-      </w:r>
-    </w:p>
-    <w:p>
-      <w:pPr>
-        <w:spacing w:after="160" w:line="301.09090909090907" w:lineRule="auto"/>
-        <w:ind w:firstLine="720"/>
-        <w:rPr>
-          <w:rFonts w:ascii="Times New Roman" w:cs="Times New Roman" w:eastAsia="Times New Roman" w:hAnsi="Times New Roman"/>
-        </w:rPr>
-      </w:pPr>
-      <w:r>
-        <w:rPr>
-          <w:rFonts w:ascii="Times New Roman" w:cs="Times New Roman" w:eastAsia="Times New Roman" w:hAnsi="Times New Roman"/>
-          <w:rtl w:val="0"/>
-        </w:rPr>
-        <w:t xml:space="preserve">A1) Cap per policy; grace period </w:t>
-        <w:br w:type="textWrapping"/>
-        <w:t xml:space="preserve">Exceptions:</w:t>
-      </w:r>
-    </w:p>
-    <w:p>
-      <w:pPr>
-        <w:spacing w:after="160" w:line="301.09090909090907" w:lineRule="auto"/>
-        <w:ind w:firstLine="720"/>
-        <w:rPr>
-          <w:rFonts w:ascii="Times New Roman" w:cs="Times New Roman" w:eastAsia="Times New Roman" w:hAnsi="Times New Roman"/>
-        </w:rPr>
-      </w:pPr>
-      <w:r>
-        <w:rPr>
-          <w:rFonts w:ascii="Times New Roman" w:cs="Times New Roman" w:eastAsia="Times New Roman" w:hAnsi="Times New Roman"/>
-          <w:rtl w:val="0"/>
-        </w:rPr>
-        <w:t xml:space="preserve">E1) Calculation error</w:t>
+        <w:t xml:space="preserve">E1) Invalid record</w:t>
       </w:r>
     </w:p>
     <w:p>
@@ -1721,308 +1954,12 @@
         </w:rPr>
         <w:t xml:space="preserve">E2) Write failure </w:t>
         <w:br w:type="textWrapping"/>
-        <w:t xml:space="preserve">Related Use Cases: UC-LOAN-02 Return item, UC-FEE-01 Pay Fine</w:t>
-      </w:r>
-    </w:p>
-    <w:p>
-      <w:pPr>
-        <w:spacing w:after="160" w:line="301.09090909090907" w:lineRule="auto"/>
-        <w:rPr>
-          <w:rFonts w:ascii="Times New Roman" w:cs="Times New Roman" w:eastAsia="Times New Roman" w:hAnsi="Times New Roman"/>
-          <w:color w:val="45b0e1"/>
-        </w:rPr>
-      </w:pPr>
-      <w:r>
-        <w:rPr>
-          <w:rFonts w:ascii="Times New Roman" w:cs="Times New Roman" w:eastAsia="Times New Roman" w:hAnsi="Times New Roman"/>
-          <w:color w:val="45b0e1"/>
-          <w:rtl w:val="0"/>
-        </w:rPr>
-        <w:t xml:space="preserve">UC-USER-01 – Manage Users (Admin) </w:t>
-      </w:r>
-    </w:p>
-    <w:p>
-      <w:pPr>
-        <w:spacing w:after="160" w:line="301.09090909090907" w:lineRule="auto"/>
-        <w:rPr>
-          <w:rFonts w:ascii="Times New Roman" w:cs="Times New Roman" w:eastAsia="Times New Roman" w:hAnsi="Times New Roman"/>
-        </w:rPr>
-      </w:pPr>
-      <w:r>
-        <w:rPr>
-          <w:rFonts w:ascii="Times New Roman" w:cs="Times New Roman" w:eastAsia="Times New Roman" w:hAnsi="Times New Roman"/>
-          <w:rtl w:val="0"/>
-        </w:rPr>
-        <w:t xml:space="preserve">Use Case ID: UC-USER-01 </w:t>
-        <w:br w:type="textWrapping"/>
-        <w:t xml:space="preserve">Use Case Name: Manage Users (Admin)</w:t>
-        <w:br w:type="textWrapping"/>
-        <w:t xml:space="preserve">Relevant Requirements: 3(Admin), 4(Security)</w:t>
-        <w:br w:type="textWrapping"/>
-        <w:t xml:space="preserve">Primary Actor: Admin </w:t>
-        <w:br w:type="textWrapping"/>
-        <w:t xml:space="preserve">Pre-conditions: Admin logged in</w:t>
-        <w:br w:type="textWrapping"/>
-        <w:t xml:space="preserve">post-conditions: User records added/updated/disabled</w:t>
-        <w:br w:type="textWrapping"/>
-        <w:t xml:space="preserve">Basic Flow or Main Scenario: </w:t>
-      </w:r>
-    </w:p>
-    <w:p>
-      <w:pPr>
-        <w:spacing w:after="160" w:line="301.09090909090907" w:lineRule="auto"/>
-        <w:ind w:firstLine="720"/>
-        <w:rPr>
-          <w:rFonts w:ascii="Times New Roman" w:cs="Times New Roman" w:eastAsia="Times New Roman" w:hAnsi="Times New Roman"/>
-        </w:rPr>
-      </w:pPr>
-      <w:r>
-        <w:rPr>
-          <w:rFonts w:ascii="Times New Roman" w:cs="Times New Roman" w:eastAsia="Times New Roman" w:hAnsi="Times New Roman"/>
-          <w:rtl w:val="0"/>
-        </w:rPr>
-        <w:t xml:space="preserve">1)Create/edit/disable </w:t>
-      </w:r>
-    </w:p>
-    <w:p>
-      <w:pPr>
-        <w:spacing w:after="160" w:line="301.09090909090907" w:lineRule="auto"/>
-        <w:ind w:firstLine="720"/>
-        <w:rPr>
-          <w:rFonts w:ascii="Times New Roman" w:cs="Times New Roman" w:eastAsia="Times New Roman" w:hAnsi="Times New Roman"/>
-        </w:rPr>
-      </w:pPr>
-      <w:r>
-        <w:rPr>
-          <w:rFonts w:ascii="Times New Roman" w:cs="Times New Roman" w:eastAsia="Times New Roman" w:hAnsi="Times New Roman"/>
-          <w:rtl w:val="0"/>
-        </w:rPr>
-        <w:t xml:space="preserve">2)System validates and write changes </w:t>
-        <w:br w:type="textWrapping"/>
-        <w:t xml:space="preserve">Extensions or Alternate Flows: </w:t>
-      </w:r>
-    </w:p>
-    <w:p>
-      <w:pPr>
-        <w:spacing w:after="160" w:line="301.09090909090907" w:lineRule="auto"/>
-        <w:ind w:firstLine="720"/>
-        <w:rPr>
-          <w:rFonts w:ascii="Times New Roman" w:cs="Times New Roman" w:eastAsia="Times New Roman" w:hAnsi="Times New Roman"/>
-        </w:rPr>
-      </w:pPr>
-      <w:r>
-        <w:rPr>
-          <w:rFonts w:ascii="Times New Roman" w:cs="Times New Roman" w:eastAsia="Times New Roman" w:hAnsi="Times New Roman"/>
-          <w:rtl w:val="0"/>
-        </w:rPr>
-        <w:t xml:space="preserve">A1) Export Users (CSV)</w:t>
-        <w:br w:type="textWrapping"/>
-        <w:t xml:space="preserve">Exceptions:</w:t>
-      </w:r>
-    </w:p>
-    <w:p>
-      <w:pPr>
-        <w:spacing w:after="160" w:line="301.09090909090907" w:lineRule="auto"/>
-        <w:ind w:firstLine="720"/>
-        <w:rPr>
-          <w:rFonts w:ascii="Times New Roman" w:cs="Times New Roman" w:eastAsia="Times New Roman" w:hAnsi="Times New Roman"/>
-        </w:rPr>
-      </w:pPr>
-      <w:r>
-        <w:rPr>
-          <w:rFonts w:ascii="Times New Roman" w:cs="Times New Roman" w:eastAsia="Times New Roman" w:hAnsi="Times New Roman"/>
-          <w:rtl w:val="0"/>
-        </w:rPr>
-        <w:t xml:space="preserve">E1) Duplicate email </w:t>
-      </w:r>
-    </w:p>
-    <w:p>
-      <w:pPr>
-        <w:spacing w:after="160" w:line="301.09090909090907" w:lineRule="auto"/>
-        <w:ind w:firstLine="720"/>
-        <w:rPr>
-          <w:rFonts w:ascii="Times New Roman" w:cs="Times New Roman" w:eastAsia="Times New Roman" w:hAnsi="Times New Roman"/>
-        </w:rPr>
-      </w:pPr>
-      <w:r>
-        <w:rPr>
-          <w:rFonts w:ascii="Times New Roman" w:cs="Times New Roman" w:eastAsia="Times New Roman" w:hAnsi="Times New Roman"/>
-          <w:rtl w:val="0"/>
-        </w:rPr>
-        <w:t xml:space="preserve">E2) Write failure </w:t>
-        <w:br w:type="textWrapping"/>
-        <w:t xml:space="preserve">Related Use Cases: UC-ACC-02 Register, UC-ACC-03 Reset Password </w:t>
-      </w:r>
-    </w:p>
-    <w:p>
-      <w:pPr>
-        <w:spacing w:after="160" w:line="301.09090909090907" w:lineRule="auto"/>
-        <w:rPr>
-          <w:rFonts w:ascii="Times New Roman" w:cs="Times New Roman" w:eastAsia="Times New Roman" w:hAnsi="Times New Roman"/>
-          <w:color w:val="45b0e1"/>
-        </w:rPr>
-      </w:pPr>
-      <w:r>
-        <w:rPr>
-          <w:rFonts w:ascii="Times New Roman" w:cs="Times New Roman" w:eastAsia="Times New Roman" w:hAnsi="Times New Roman"/>
-          <w:rtl w:val="0"/>
-        </w:rPr>
-        <w:t xml:space="preserve"> </w:t>
-      </w:r>
-      <w:r>
-        <w:rPr>
-          <w:rFonts w:ascii="Times New Roman" w:cs="Times New Roman" w:eastAsia="Times New Roman" w:hAnsi="Times New Roman"/>
-          <w:color w:val="45b0e1"/>
-          <w:rtl w:val="0"/>
-        </w:rPr>
-        <w:t xml:space="preserve">UC-INV-01 – Manage Inventory (Admin) </w:t>
-      </w:r>
-    </w:p>
-    <w:p>
-      <w:pPr>
-        <w:spacing w:after="160" w:line="301.09090909090907" w:lineRule="auto"/>
-        <w:rPr>
-          <w:rFonts w:ascii="Times New Roman" w:cs="Times New Roman" w:eastAsia="Times New Roman" w:hAnsi="Times New Roman"/>
-        </w:rPr>
-      </w:pPr>
-      <w:r>
-        <w:rPr>
-          <w:rFonts w:ascii="Times New Roman" w:cs="Times New Roman" w:eastAsia="Times New Roman" w:hAnsi="Times New Roman"/>
-          <w:rtl w:val="0"/>
-        </w:rPr>
-        <w:t xml:space="preserve">Use Case ID: UC-INV-01 </w:t>
-        <w:br w:type="textWrapping"/>
-        <w:t xml:space="preserve">Use Case Name: Manage Inventory (Admin) </w:t>
-        <w:br w:type="textWrapping"/>
-        <w:t xml:space="preserve">Relevant Requirements: 3(Inventory), 2.4(File I/O)</w:t>
-        <w:br w:type="textWrapping"/>
-        <w:t xml:space="preserve">Primary Actor: Admin </w:t>
-        <w:br w:type="textWrapping"/>
-        <w:t xml:space="preserve">Pre-conditions: Admin logged in </w:t>
-        <w:br w:type="textWrapping"/>
-        <w:t xml:space="preserve">Post-conditions: Catalog records added/edited/removed </w:t>
-        <w:br w:type="textWrapping"/>
-        <w:t xml:space="preserve">Basic Flow or Main Scenario: </w:t>
-      </w:r>
-    </w:p>
-    <w:p>
-      <w:pPr>
-        <w:spacing w:after="160" w:line="301.09090909090907" w:lineRule="auto"/>
-        <w:ind w:firstLine="720"/>
-        <w:rPr>
-          <w:rFonts w:ascii="Times New Roman" w:cs="Times New Roman" w:eastAsia="Times New Roman" w:hAnsi="Times New Roman"/>
-        </w:rPr>
-      </w:pPr>
-      <w:r>
-        <w:rPr>
-          <w:rFonts w:ascii="Times New Roman" w:cs="Times New Roman" w:eastAsia="Times New Roman" w:hAnsi="Times New Roman"/>
-          <w:rtl w:val="0"/>
-        </w:rPr>
-        <w:t xml:space="preserve">1)Add/Edit/Delete item </w:t>
-      </w:r>
-    </w:p>
-    <w:p>
-      <w:pPr>
-        <w:spacing w:after="160" w:line="301.09090909090907" w:lineRule="auto"/>
-        <w:ind w:firstLine="720"/>
-        <w:rPr>
-          <w:rFonts w:ascii="Times New Roman" w:cs="Times New Roman" w:eastAsia="Times New Roman" w:hAnsi="Times New Roman"/>
-        </w:rPr>
-      </w:pPr>
-      <w:r>
-        <w:rPr>
-          <w:rFonts w:ascii="Times New Roman" w:cs="Times New Roman" w:eastAsia="Times New Roman" w:hAnsi="Times New Roman"/>
-          <w:rtl w:val="0"/>
-        </w:rPr>
-        <w:t xml:space="preserve">2) System validates and updates catalog CSV</w:t>
-        <w:br w:type="textWrapping"/>
-        <w:t xml:space="preserve">Extensions or Alternate Flows: </w:t>
-      </w:r>
-    </w:p>
-    <w:p>
-      <w:pPr>
-        <w:spacing w:after="160" w:line="301.09090909090907" w:lineRule="auto"/>
-        <w:ind w:firstLine="720"/>
-        <w:rPr>
-          <w:rFonts w:ascii="Times New Roman" w:cs="Times New Roman" w:eastAsia="Times New Roman" w:hAnsi="Times New Roman"/>
-        </w:rPr>
-      </w:pPr>
-      <w:r>
-        <w:rPr>
-          <w:rFonts w:ascii="Times New Roman" w:cs="Times New Roman" w:eastAsia="Times New Roman" w:hAnsi="Times New Roman"/>
-          <w:rtl w:val="0"/>
-        </w:rPr>
-        <w:t xml:space="preserve">A1) Bulk import/export</w:t>
-        <w:br w:type="textWrapping"/>
-        <w:t xml:space="preserve">Exceptions:</w:t>
-      </w:r>
-    </w:p>
-    <w:p>
-      <w:pPr>
-        <w:spacing w:after="160" w:line="301.09090909090907" w:lineRule="auto"/>
-        <w:ind w:firstLine="720"/>
-        <w:rPr>
-          <w:rFonts w:ascii="Times New Roman" w:cs="Times New Roman" w:eastAsia="Times New Roman" w:hAnsi="Times New Roman"/>
-        </w:rPr>
-      </w:pPr>
-      <w:r>
-        <w:rPr>
-          <w:rFonts w:ascii="Times New Roman" w:cs="Times New Roman" w:eastAsia="Times New Roman" w:hAnsi="Times New Roman"/>
-          <w:rtl w:val="0"/>
-        </w:rPr>
-        <w:t xml:space="preserve">E1) Invalid record</w:t>
-      </w:r>
-    </w:p>
-    <w:p>
-      <w:pPr>
-        <w:spacing w:after="160" w:line="301.09090909090907" w:lineRule="auto"/>
-        <w:ind w:firstLine="720"/>
-        <w:rPr>
-          <w:rFonts w:ascii="Times New Roman" w:cs="Times New Roman" w:eastAsia="Times New Roman" w:hAnsi="Times New Roman"/>
-        </w:rPr>
-      </w:pPr>
-      <w:r>
-        <w:rPr>
-          <w:rFonts w:ascii="Times New Roman" w:cs="Times New Roman" w:eastAsia="Times New Roman" w:hAnsi="Times New Roman"/>
-          <w:rtl w:val="0"/>
-        </w:rPr>
-        <w:t xml:space="preserve">E2) Write failure </w:t>
-        <w:br w:type="textWrapping"/>
         <w:t xml:space="preserve">Related Use Cases: UC-CAT-01 Search Catalog </w:t>
       </w:r>
     </w:p>
     <w:p>
       <w:pPr>
         <w:spacing w:after="160" w:line="301.09090909090907" w:lineRule="auto"/>
-        <w:rPr>
-          <w:rFonts w:ascii="Times New Roman" w:cs="Times New Roman" w:eastAsia="Times New Roman" w:hAnsi="Times New Roman"/>
-        </w:rPr>
-      </w:pPr>
-      <w:r>
-        <w:rPr>
-          <w:rFonts w:ascii="Times New Roman" w:cs="Times New Roman" w:eastAsia="Times New Roman" w:hAnsi="Times New Roman"/>
-          <w:rtl w:val="0"/>
-        </w:rPr>
-        <w:t xml:space="preserve"> </w:t>
-      </w:r>
-    </w:p>
-    <w:p>
-      <w:pPr>
-        <w:spacing w:after="160" w:line="301.09090909090907" w:lineRule="auto"/>
-        <w:rPr>
-          <w:rFonts w:ascii="Times New Roman" w:cs="Times New Roman" w:eastAsia="Times New Roman" w:hAnsi="Times New Roman"/>
-        </w:rPr>
-      </w:pPr>
-      <w:r>
-        <w:rPr>
-          <w:rFonts w:ascii="Times New Roman" w:cs="Times New Roman" w:eastAsia="Times New Roman" w:hAnsi="Times New Roman"/>
-          <w:rtl w:val="0"/>
-        </w:rPr>
-        <w:t xml:space="preserve"> </w:t>
-      </w:r>
-    </w:p>
-    <w:p>
-      <w:pPr>
         <w:rPr/>
       </w:pPr>
       <w:r>

</xml_diff>